<commit_message>
Add training blocks post.
</commit_message>
<xml_diff>
--- a/_drafts/Thoughts on Elm.docx
+++ b/_drafts/Thoughts on Elm.docx
@@ -12,6 +12,7 @@
     </w:p>
     <w:p/>
     <w:p>
+      <w:bookmarkStart w:id="0" w:name="_GoBack"/>
       <w:r>
         <w:t>I recently had the opportunity to build a [frontend appl</w:t>
       </w:r>
@@ -347,9 +348,8 @@
       <w:r>
         <w:t xml:space="preserve"> I’m hopeful I’ll find ways to contribute to the Elm community going forward because I think it’s an important alternative to some of the more established solutions that its commonly compared to.</w:t>
       </w:r>
-      <w:bookmarkStart w:id="0" w:name="_GoBack"/>
-      <w:bookmarkEnd w:id="0"/>
     </w:p>
+    <w:bookmarkEnd w:id="0"/>
     <w:sectPr>
       <w:pgSz w:w="12240" w:h="15840"/>
       <w:pgMar w:top="1440" w:right="1800" w:bottom="1440" w:left="1800" w:header="720" w:footer="720" w:gutter="0"/>

</xml_diff>